<commit_message>
Update Ressources logicielles .docx files
Updated the binary Word document 'Florian/Ressources logicielles.docx' and its Office temporary file 'Florian/~$ssources logicielles.docx' (auto-generated). This commit reflects saved changes to the document; no source code edits.
</commit_message>
<xml_diff>
--- a/Florian/Ressources logicielles.docx
+++ b/Florian/Ressources logicielles.docx
@@ -225,8 +225,8 @@
     <w:p>
       <w:pPr>
         <w:rPr>
-          <w:b/>
-          <w:bCs/>
+          <w:rFonts w:ascii="Georgia" w:hAnsi="Georgia"/>
+          <w:spacing w:val="1"/>
         </w:rPr>
       </w:pPr>
       <w:r>
@@ -241,9 +241,144 @@
           <w:b/>
           <w:bCs/>
         </w:rPr>
-        <w:t xml:space="preserve">Hub Desktop : </w:t>
+        <w:t>Hub Desktop</w:t>
+      </w:r>
+      <w:r>
+        <w:rPr>
+          <w:b/>
+          <w:bCs/>
+        </w:rPr>
+        <w:t> </w:t>
+      </w:r>
+      <w:r>
+        <w:t xml:space="preserve">: </w:t>
+      </w:r>
+      <w:r>
+        <w:t>C’est une</w:t>
+      </w:r>
+      <w:r>
+        <w:t> </w:t>
+      </w:r>
+      <w:r>
+        <w:t xml:space="preserve">interface graphique pour Git permettant le </w:t>
+      </w:r>
+      <w:proofErr w:type="spellStart"/>
+      <w:r>
+        <w:t>versionnement</w:t>
+      </w:r>
+      <w:proofErr w:type="spellEnd"/>
+      <w:r>
+        <w:t>, que ce soit pour les différents documents ou le code source. On peut également</w:t>
+      </w:r>
+      <w:r>
+        <w:t xml:space="preserve"> sélectionner les versions précédentes </w:t>
+      </w:r>
+      <w:r>
+        <w:t>en cas de bug ou autres problèmes.</w:t>
       </w:r>
     </w:p>
+    <w:p>
+      <w:pPr>
+        <w:rPr>
+          <w:rFonts w:ascii="Georgia" w:hAnsi="Georgia"/>
+          <w:spacing w:val="1"/>
+        </w:rPr>
+      </w:pPr>
+    </w:p>
+    <w:p>
+      <w:r>
+        <w:rPr>
+          <w:b/>
+          <w:bCs/>
+        </w:rPr>
+        <w:t>Visual studio code</w:t>
+      </w:r>
+      <w:r>
+        <w:rPr>
+          <w:rFonts w:ascii="Georgia" w:hAnsi="Georgia"/>
+          <w:b/>
+          <w:bCs/>
+          <w:spacing w:val="1"/>
+        </w:rPr>
+        <w:t> </w:t>
+      </w:r>
+      <w:r>
+        <w:rPr>
+          <w:rFonts w:ascii="Georgia" w:hAnsi="Georgia"/>
+          <w:spacing w:val="1"/>
+        </w:rPr>
+        <w:t xml:space="preserve">: </w:t>
+      </w:r>
+      <w:r>
+        <w:t>c’est un éditeur de code qui nous permet de créer le code pour le projet INFOPROD. Il dispose de</w:t>
+      </w:r>
+      <w:r>
+        <w:t xml:space="preserve"> plusieurs extensions intégrées </w:t>
+      </w:r>
+      <w:r>
+        <w:t xml:space="preserve">(PHP, </w:t>
+      </w:r>
+      <w:proofErr w:type="spellStart"/>
+      <w:proofErr w:type="gramStart"/>
+      <w:r>
+        <w:t>MySQL,</w:t>
+      </w:r>
+      <w:r>
+        <w:t>GIT</w:t>
+      </w:r>
+      <w:proofErr w:type="spellEnd"/>
+      <w:proofErr w:type="gramEnd"/>
+      <w:r>
+        <w:t>) pour le développement web et la gestion de base de données.</w:t>
+      </w:r>
+    </w:p>
+    <w:p/>
+    <w:p>
+      <w:proofErr w:type="spellStart"/>
+      <w:r>
+        <w:rPr>
+          <w:b/>
+          <w:bCs/>
+        </w:rPr>
+        <w:t>Perplexity</w:t>
+      </w:r>
+      <w:proofErr w:type="spellEnd"/>
+      <w:r>
+        <w:rPr>
+          <w:b/>
+          <w:bCs/>
+        </w:rPr>
+        <w:t> :</w:t>
+      </w:r>
+      <w:r>
+        <w:rPr>
+          <w:b/>
+          <w:bCs/>
+        </w:rPr>
+        <w:t xml:space="preserve"> </w:t>
+      </w:r>
+      <w:r>
+        <w:t>C’est</w:t>
+      </w:r>
+      <w:r>
+        <w:t xml:space="preserve"> </w:t>
+      </w:r>
+      <w:r>
+        <w:t>intelligence artificielle qui m’aide, que ce soit pour corriger des bugs ou simplement comprendre des sujets autour du projet INFOPROD</w:t>
+      </w:r>
+    </w:p>
+    <w:p/>
+    <w:p>
+      <w:pPr>
+        <w:rPr>
+          <w:rFonts w:ascii="Georgia" w:hAnsi="Georgia"/>
+          <w:b/>
+          <w:bCs/>
+          <w:spacing w:val="1"/>
+        </w:rPr>
+      </w:pPr>
+    </w:p>
+    <w:p/>
     <w:sectPr>
       <w:pgSz w:w="11906" w:h="16838"/>
       <w:pgMar w:top="1417" w:right="1417" w:bottom="1417" w:left="1417" w:header="708" w:footer="708" w:gutter="0"/>

</xml_diff>